<commit_message>
KH Python Packages for Data Science
</commit_message>
<xml_diff>
--- a/Blogs/Knowledgehut/06 Data Science vs Artificial Intelligence/Data Science versus Artificial Intelligence v2.docx
+++ b/Blogs/Knowledgehut/06 Data Science vs Artificial Intelligence/Data Science versus Artificial Intelligence v2.docx
@@ -223,7 +223,6 @@
           <w:docPartUnique/>
         </w:docPartObj>
       </w:sdtPr>
-      <w:sdtEndPr/>
       <w:sdtContent>
         <w:p>
           <w:pPr>
@@ -2293,12 +2292,45 @@
     </w:p>
     <w:p>
       <w:r>
-        <w:t xml:space="preserve">For most of the tech giants around the globe, these terminologies, along with their respective skill sets, fall into the top priority requirements amongst their recruitments and look out for Data Science professionals. Data Scientists, also touted as the "sexiest job of the 21st century", have seen job postings for it rise by 256% on Indeed over the year 2019. </w:t>
-      </w:r>
-    </w:p>
-    <w:p>
-      <w:r>
-        <w:t>Experts have also suggested that, by the year 2030, data science and mathematical science will see a 31.4 percent increase in job openings which will be mostly based on Artificial Intelligence. The field of Artificial Intelligence has seen a massive increase in its applications over the past decade, bringing about a huge impact in about many fields such as Pharmaceutical, Retail, Telecommunication, energy, etc. and</w:t>
+        <w:t>For most of the tech giants around the globe, these terminologies, along with their respective skill sets, fall into the top priority requirements amongst their recruitments and look out for Data Science professionals. Data Scientists, also touted as the "sexiest job of the 21st century", have seen job postings for it rise by 256% on Ind</w:t>
+      </w:r>
+      <w:r>
+        <w:tab/>
+      </w:r>
+      <w:r>
+        <w:t xml:space="preserve">eed over the year 2019. </w:t>
+      </w:r>
+    </w:p>
+    <w:p>
+      <w:r>
+        <w:t xml:space="preserve">Experts have also suggested that, by the year 2030, </w:t>
+      </w:r>
+      <w:r>
+        <w:rPr>
+          <w:highlight w:val="green"/>
+        </w:rPr>
+        <w:t>AI and D</w:t>
+      </w:r>
+      <w:r>
+        <w:rPr>
+          <w:highlight w:val="green"/>
+        </w:rPr>
+        <w:t xml:space="preserve">ata </w:t>
+      </w:r>
+      <w:r>
+        <w:rPr>
+          <w:highlight w:val="green"/>
+        </w:rPr>
+        <w:t>S</w:t>
+      </w:r>
+      <w:r>
+        <w:rPr>
+          <w:highlight w:val="green"/>
+        </w:rPr>
+        <w:t>cience</w:t>
+      </w:r>
+      <w:r>
+        <w:t xml:space="preserve"> will see a 31.4 percent increase in job openings which will be mostly based on Artificial Intelligence. The field of Artificial Intelligence has seen a massive increase in its applications over the past decade, bringing about a huge impact in about many fields such as Pharmaceutical, Retail, Telecommunication, energy, etc. and</w:t>
       </w:r>
     </w:p>
     <w:p>
@@ -2667,6 +2699,18 @@
       </w:r>
       <w:bookmarkStart w:id="4" w:name="_heading=h.xdzk4oq5oxqn" w:colFirst="0" w:colLast="0"/>
       <w:bookmarkEnd w:id="4"/>
+      <w:r>
+        <w:t xml:space="preserve"> Let’s now look at the </w:t>
+      </w:r>
+      <w:r>
+        <w:rPr>
+          <w:highlight w:val="green"/>
+        </w:rPr>
+        <w:t>difference between ai and data science</w:t>
+      </w:r>
+      <w:r>
+        <w:t>.</w:t>
+      </w:r>
     </w:p>
     <w:p>
       <w:pPr>
@@ -5023,16 +5067,44 @@
     </w:p>
     <w:p>
       <w:pPr>
+        <w:rPr>
+          <w:lang w:val="en-US"/>
+        </w:rPr>
+      </w:pPr>
+      <w:r>
+        <w:rPr>
+          <w:lang w:val="en-US"/>
+        </w:rPr>
+        <w:t xml:space="preserve">Let us understand the </w:t>
+      </w:r>
+      <w:r>
+        <w:rPr>
+          <w:highlight w:val="green"/>
+          <w:lang w:val="en-US"/>
+        </w:rPr>
+        <w:t>artificial intelligence and data science job opportunities</w:t>
+      </w:r>
+      <w:r>
+        <w:rPr>
+          <w:lang w:val="en-US"/>
+        </w:rPr>
+        <w:t>.</w:t>
+      </w:r>
+      <w:bookmarkStart w:id="10" w:name="_GoBack"/>
+      <w:bookmarkEnd w:id="10"/>
+    </w:p>
+    <w:p>
+      <w:pPr>
         <w:pStyle w:val="Heading2"/>
         <w:rPr>
           <w:rFonts w:ascii="Times New Roman" w:eastAsia="Times New Roman" w:hAnsi="Times New Roman" w:cs="Times New Roman"/>
         </w:rPr>
       </w:pPr>
-      <w:bookmarkStart w:id="10" w:name="_Toc114346176"/>
+      <w:bookmarkStart w:id="11" w:name="_Toc114346176"/>
       <w:r>
         <w:t>Data Science</w:t>
       </w:r>
-      <w:bookmarkEnd w:id="10"/>
+      <w:bookmarkEnd w:id="11"/>
     </w:p>
     <w:p>
       <w:r>
@@ -5043,12 +5115,12 @@
       <w:pPr>
         <w:pStyle w:val="Heading3"/>
       </w:pPr>
-      <w:bookmarkStart w:id="11" w:name="_Toc114346177"/>
+      <w:bookmarkStart w:id="12" w:name="_Toc114346177"/>
       <w:r>
         <w:lastRenderedPageBreak/>
         <w:t>Data Analyst</w:t>
       </w:r>
-      <w:bookmarkEnd w:id="11"/>
+      <w:bookmarkEnd w:id="12"/>
     </w:p>
     <w:p>
       <w:r>
@@ -5064,11 +5136,11 @@
       <w:pPr>
         <w:pStyle w:val="Heading3"/>
       </w:pPr>
-      <w:bookmarkStart w:id="12" w:name="_Toc114346178"/>
+      <w:bookmarkStart w:id="13" w:name="_Toc114346178"/>
       <w:r>
         <w:t>Data Engineer</w:t>
       </w:r>
-      <w:bookmarkEnd w:id="12"/>
+      <w:bookmarkEnd w:id="13"/>
       <w:r>
         <w:t xml:space="preserve"> </w:t>
       </w:r>
@@ -5087,11 +5159,11 @@
       <w:pPr>
         <w:pStyle w:val="Heading3"/>
       </w:pPr>
-      <w:bookmarkStart w:id="13" w:name="_Toc114346179"/>
+      <w:bookmarkStart w:id="14" w:name="_Toc114346179"/>
       <w:r>
         <w:t>Data Scientist</w:t>
       </w:r>
-      <w:bookmarkEnd w:id="13"/>
+      <w:bookmarkEnd w:id="14"/>
       <w:r>
         <w:t xml:space="preserve"> </w:t>
       </w:r>
@@ -5160,18 +5232,18 @@
           <w:rFonts w:ascii="Times New Roman" w:eastAsia="Times New Roman" w:hAnsi="Times New Roman" w:cs="Times New Roman"/>
         </w:rPr>
       </w:pPr>
-      <w:bookmarkStart w:id="14" w:name="_Toc114346180"/>
+      <w:bookmarkStart w:id="15" w:name="_Toc114346180"/>
       <w:r>
         <w:lastRenderedPageBreak/>
         <w:t>Artificial Intelligence</w:t>
       </w:r>
-      <w:bookmarkEnd w:id="14"/>
+      <w:bookmarkEnd w:id="15"/>
     </w:p>
     <w:p>
       <w:pPr>
         <w:pStyle w:val="Heading3"/>
       </w:pPr>
-      <w:bookmarkStart w:id="15" w:name="_Toc114346181"/>
+      <w:bookmarkStart w:id="16" w:name="_Toc114346181"/>
       <w:r>
         <w:rPr>
           <w:rFonts w:ascii="Quattrocento Sans" w:eastAsia="Quattrocento Sans" w:hAnsi="Quattrocento Sans" w:cs="Quattrocento Sans"/>
@@ -5179,7 +5251,7 @@
         </w:rPr>
         <w:t>AI or Machine Learning Engineer</w:t>
       </w:r>
-      <w:bookmarkEnd w:id="15"/>
+      <w:bookmarkEnd w:id="16"/>
       <w:r>
         <w:t xml:space="preserve"> </w:t>
       </w:r>
@@ -5198,7 +5270,7 @@
       <w:pPr>
         <w:pStyle w:val="Heading3"/>
       </w:pPr>
-      <w:bookmarkStart w:id="16" w:name="_Toc114346182"/>
+      <w:bookmarkStart w:id="17" w:name="_Toc114346182"/>
       <w:r>
         <w:rPr>
           <w:rFonts w:ascii="Quattrocento Sans" w:eastAsia="Quattrocento Sans" w:hAnsi="Quattrocento Sans" w:cs="Quattrocento Sans"/>
@@ -5206,7 +5278,7 @@
         </w:rPr>
         <w:t>Research Scientist</w:t>
       </w:r>
-      <w:bookmarkEnd w:id="16"/>
+      <w:bookmarkEnd w:id="17"/>
       <w:r>
         <w:t xml:space="preserve"> </w:t>
       </w:r>
@@ -5225,11 +5297,11 @@
       <w:pPr>
         <w:pStyle w:val="Heading3"/>
       </w:pPr>
-      <w:bookmarkStart w:id="17" w:name="_Toc114346183"/>
+      <w:bookmarkStart w:id="18" w:name="_Toc114346183"/>
       <w:r>
         <w:t>Robotics Scientist</w:t>
       </w:r>
-      <w:bookmarkEnd w:id="17"/>
+      <w:bookmarkEnd w:id="18"/>
       <w:r>
         <w:t xml:space="preserve"> </w:t>
       </w:r>
@@ -5248,14 +5320,11 @@
       <w:pPr>
         <w:pStyle w:val="Heading2"/>
       </w:pPr>
-      <w:bookmarkStart w:id="18" w:name="_Toc114346184"/>
+      <w:bookmarkStart w:id="19" w:name="_Toc114346184"/>
       <w:r>
         <w:t>Difference in Data Science and Artificial Intelligence– Salary and Career paths</w:t>
       </w:r>
-      <w:bookmarkEnd w:id="18"/>
-      <w:r>
-        <w:t> </w:t>
-      </w:r>
+      <w:bookmarkEnd w:id="19"/>
     </w:p>
     <w:p>
       <w:r>
@@ -5269,12 +5338,12 @@
           <w:rFonts w:ascii="Times New Roman" w:eastAsia="Times New Roman" w:hAnsi="Times New Roman" w:cs="Times New Roman"/>
         </w:rPr>
       </w:pPr>
-      <w:bookmarkStart w:id="19" w:name="_Toc114346185"/>
+      <w:bookmarkStart w:id="20" w:name="_Toc114346185"/>
       <w:r>
         <w:lastRenderedPageBreak/>
         <w:t>Career Path for Data Science</w:t>
       </w:r>
-      <w:bookmarkEnd w:id="19"/>
+      <w:bookmarkEnd w:id="20"/>
     </w:p>
     <w:p>
       <w:r>
@@ -5291,14 +5360,14 @@
       <w:pPr>
         <w:pStyle w:val="Heading3"/>
       </w:pPr>
-      <w:bookmarkStart w:id="20" w:name="_Toc114346186"/>
+      <w:bookmarkStart w:id="21" w:name="_Toc114346186"/>
       <w:r>
         <w:rPr>
           <w:rFonts w:eastAsia="Quattrocento Sans"/>
         </w:rPr>
         <w:t>Data Scientist</w:t>
       </w:r>
-      <w:bookmarkEnd w:id="20"/>
+      <w:bookmarkEnd w:id="21"/>
       <w:r>
         <w:t xml:space="preserve"> </w:t>
       </w:r>
@@ -5365,7 +5434,7 @@
           <w:szCs w:val="24"/>
         </w:rPr>
       </w:pPr>
-      <w:bookmarkStart w:id="21" w:name="_Toc114346187"/>
+      <w:bookmarkStart w:id="22" w:name="_Toc114346187"/>
       <w:r>
         <w:t xml:space="preserve">Image by </w:t>
       </w:r>
@@ -5378,20 +5447,20 @@
           <w:t>Author</w:t>
         </w:r>
       </w:hyperlink>
-      <w:bookmarkEnd w:id="21"/>
+      <w:bookmarkEnd w:id="22"/>
     </w:p>
     <w:p>
       <w:pPr>
         <w:pStyle w:val="Heading3"/>
       </w:pPr>
-      <w:bookmarkStart w:id="22" w:name="_Toc114346188"/>
+      <w:bookmarkStart w:id="23" w:name="_Toc114346188"/>
       <w:r>
         <w:rPr>
           <w:rFonts w:eastAsia="Quattrocento Sans"/>
         </w:rPr>
         <w:t>Data Engineer</w:t>
       </w:r>
-      <w:bookmarkEnd w:id="22"/>
+      <w:bookmarkEnd w:id="23"/>
       <w:r>
         <w:t xml:space="preserve"> </w:t>
       </w:r>
@@ -5456,7 +5525,7 @@
       <w:pPr>
         <w:pStyle w:val="Heading4"/>
       </w:pPr>
-      <w:bookmarkStart w:id="23" w:name="_Toc114346189"/>
+      <w:bookmarkStart w:id="24" w:name="_Toc114346189"/>
       <w:r>
         <w:t xml:space="preserve">Image by </w:t>
       </w:r>
@@ -5469,8 +5538,6 @@
           <w:t>Author</w:t>
         </w:r>
       </w:hyperlink>
-      <w:bookmarkStart w:id="24" w:name="_GoBack"/>
-      <w:bookmarkEnd w:id="23"/>
       <w:bookmarkEnd w:id="24"/>
     </w:p>
     <w:p>
@@ -5714,6 +5781,15 @@
       <w:bookmarkEnd w:id="31"/>
     </w:p>
     <w:p>
+      <w:r>
+        <w:rPr>
+          <w:highlight w:val="green"/>
+        </w:rPr>
+        <w:t>Which is better data science or artificial intelligence</w:t>
+      </w:r>
+      <w:r>
+        <w:t xml:space="preserve">? </w:t>
+      </w:r>
       <w:r>
         <w:t>As we progressed through this article, we have understood the core of what happens through a Data Science pipeline with its wide array of applications and similarly with Artificial Intelligence. We have also understood how lucrative these two fields are both skill-wise and salary-wise. Now we come to a crucial question as we move towards choosing as to which one would suit you better for a career choice.</w:t>
       </w:r>
@@ -6140,28 +6216,37 @@
         <w:rPr>
           <w:highlight w:val="yellow"/>
         </w:rPr>
-        <w:t>data science vs</w:t>
+        <w:t>data science vs artificial intelligence salary</w:t>
+      </w:r>
+      <w:r>
+        <w:t xml:space="preserve">. It also continues to be difficult for the IT sector in India to hire the top experts in data science and AI. Although there is still a strong job market, it is advised that professionals update their abilities in both areas. This can be done by taking up </w:t>
       </w:r>
       <w:r>
         <w:rPr>
-          <w:highlight w:val="yellow"/>
+          <w:highlight w:val="green"/>
+          <w:shd w:val="clear" w:color="auto" w:fill="FFF2CC"/>
         </w:rPr>
-        <w:t>.</w:t>
+        <w:t xml:space="preserve">artificial </w:t>
       </w:r>
       <w:r>
         <w:rPr>
-          <w:highlight w:val="yellow"/>
+          <w:highlight w:val="green"/>
+          <w:shd w:val="clear" w:color="auto" w:fill="FFF2CC"/>
         </w:rPr>
-        <w:t xml:space="preserve"> artificial intelligence salary</w:t>
-      </w:r>
-      <w:r>
-        <w:t xml:space="preserve">. It also continues to be difficult for the IT sector in India to hire the top experts in data science and AI. Although there is still a strong job market, it is advised that professionals update their abilities in both areas. This can be done by taking up </w:t>
+        <w:t xml:space="preserve">intelligence </w:t>
+      </w:r>
+      <w:r>
+        <w:rPr>
+          <w:highlight w:val="green"/>
+          <w:shd w:val="clear" w:color="auto" w:fill="FFF2CC"/>
+        </w:rPr>
+        <w:t xml:space="preserve">and data science </w:t>
       </w:r>
       <w:r>
         <w:rPr>
           <w:shd w:val="clear" w:color="auto" w:fill="FFF2CC"/>
         </w:rPr>
-        <w:t xml:space="preserve">artificial and data science courses </w:t>
+        <w:t xml:space="preserve">course </w:t>
       </w:r>
       <w:r>
         <w:t xml:space="preserve">that are available on the internet. </w:t>
@@ -6175,7 +6260,37 @@
         <w:t>,</w:t>
       </w:r>
       <w:r>
-        <w:t xml:space="preserve"> and the market situation for both Data Science and Artificial Intelligence job roles</w:t>
+        <w:t xml:space="preserve"> and the market situation for both </w:t>
+      </w:r>
+      <w:r>
+        <w:rPr>
+          <w:highlight w:val="green"/>
+        </w:rPr>
+        <w:t xml:space="preserve">Artificial Intelligence </w:t>
+      </w:r>
+      <w:r>
+        <w:rPr>
+          <w:highlight w:val="green"/>
+        </w:rPr>
+        <w:t xml:space="preserve">and </w:t>
+      </w:r>
+      <w:r>
+        <w:rPr>
+          <w:highlight w:val="green"/>
+        </w:rPr>
+        <w:t xml:space="preserve">Data Science </w:t>
+      </w:r>
+      <w:r>
+        <w:rPr>
+          <w:highlight w:val="green"/>
+        </w:rPr>
+        <w:t>engineering</w:t>
+      </w:r>
+      <w:r>
+        <w:t xml:space="preserve"> </w:t>
+      </w:r>
+      <w:r>
+        <w:t>job roles</w:t>
       </w:r>
       <w:r>
         <w:t>. T</w:t>
@@ -6210,7 +6325,25 @@
         <w:t>,</w:t>
       </w:r>
       <w:r>
-        <w:t xml:space="preserve"> you were able to understand the core of the two domains of Data Science and Artificial Intelligence and their applications. We also traversed through different job profiles one would get to see across these domains and how one would progress through each of the domains. While it remains an open choice for one to get into either </w:t>
+        <w:t xml:space="preserve"> you were able to understand the core of the two domains of </w:t>
+      </w:r>
+      <w:r>
+        <w:rPr>
+          <w:highlight w:val="green"/>
+        </w:rPr>
+        <w:t xml:space="preserve">Artificial Intelligence </w:t>
+      </w:r>
+      <w:r>
+        <w:rPr>
+          <w:highlight w:val="green"/>
+        </w:rPr>
+        <w:t>and Data Science</w:t>
+      </w:r>
+      <w:r>
+        <w:t xml:space="preserve"> </w:t>
+      </w:r>
+      <w:r>
+        <w:t xml:space="preserve">and their applications. We also traversed through different job profiles one would get to see across these domains and how one would progress through each of the domains. While it remains an open choice for one to get into either </w:t>
       </w:r>
       <w:r>
         <w:rPr>

</xml_diff>